<commit_message>
Added to External Actors Systems.docx
</commit_message>
<xml_diff>
--- a/useCaseWordDocs/External Actors Systems.docx
+++ b/useCaseWordDocs/External Actors Systems.docx
@@ -335,7 +335,10 @@
           <w:p>
             <w:pPr>
               <w:pStyle w:val="ListParagraph"/>
-              <w:ind w:left="0"/>
+              <w:numPr>
+                <w:ilvl w:val="0"/>
+                <w:numId w:val="6"/>
+              </w:numPr>
             </w:pPr>
             <w:r>
               <w:t>Email</w:t>
@@ -365,10 +368,13 @@
           <w:p>
             <w:pPr>
               <w:pStyle w:val="ListParagraph"/>
+              <w:numPr>
+                <w:ilvl w:val="0"/>
+                <w:numId w:val="6"/>
+              </w:numPr>
               <w:tabs>
                 <w:tab w:val="left" w:pos="2847"/>
               </w:tabs>
-              <w:ind w:left="0"/>
             </w:pPr>
             <w:r>
               <w:t>Calendar</w:t>
@@ -398,10 +404,13 @@
           <w:p>
             <w:pPr>
               <w:pStyle w:val="ListParagraph"/>
+              <w:numPr>
+                <w:ilvl w:val="0"/>
+                <w:numId w:val="6"/>
+              </w:numPr>
               <w:tabs>
                 <w:tab w:val="left" w:pos="2847"/>
               </w:tabs>
-              <w:ind w:left="0"/>
             </w:pPr>
             <w:r>
               <w:t>Map</w:t>
@@ -470,10 +479,7 @@
         </w:numPr>
       </w:pPr>
       <w:r>
-        <w:t>&lt;alternate flow 1&gt;</w:t>
-      </w:r>
-      <w:r>
-        <w:t xml:space="preserve"> No internet connection</w:t>
+        <w:t>No internet connection</w:t>
       </w:r>
     </w:p>
     <w:p>
@@ -482,8 +488,25 @@
         <w:ind w:left="792"/>
       </w:pPr>
       <w:r>
-        <w:t>If at step &lt;step number&gt; of the normal flow &lt;condition&gt;, then</w:t>
-      </w:r>
+        <w:t xml:space="preserve">If at step </w:t>
+      </w:r>
+      <w:r>
+        <w:t xml:space="preserve">1, 2, or 3 </w:t>
+      </w:r>
+      <w:r>
+        <w:t>of the normal flow</w:t>
+      </w:r>
+      <w:r>
+        <w:t xml:space="preserve"> there is no internet connection</w:t>
+      </w:r>
+      <w:r>
+        <w:t xml:space="preserve">, </w:t>
+      </w:r>
+      <w:proofErr w:type="gramStart"/>
+      <w:r>
+        <w:t>then</w:t>
+      </w:r>
+      <w:proofErr w:type="gramEnd"/>
     </w:p>
     <w:tbl>
       <w:tblPr>
@@ -540,7 +563,18 @@
           </w:tcPr>
           <w:p>
             <w:r>
-              <w:t>Notifies user that new information is unavailable.</w:t>
+              <w:t xml:space="preserve">Notifies user that </w:t>
+            </w:r>
+            <w:r>
+              <w:t xml:space="preserve">information is being temporarily stored in device (local storage) and will be pushed to external storage one internet connection is </w:t>
+            </w:r>
+            <w:proofErr w:type="spellStart"/>
+            <w:r>
+              <w:t>reestablished</w:t>
+            </w:r>
+            <w:proofErr w:type="spellEnd"/>
+            <w:r>
+              <w:t>.</w:t>
             </w:r>
           </w:p>
         </w:tc>
@@ -622,6 +656,7 @@
           <w:sz w:val="28"/>
           <w:szCs w:val="28"/>
         </w:rPr>
+        <w:lastRenderedPageBreak/>
         <w:t>Key Scenarios</w:t>
       </w:r>
     </w:p>
@@ -634,7 +669,6 @@
         </w:numPr>
       </w:pPr>
       <w:r>
-        <w:lastRenderedPageBreak/>
         <w:t>No Internet Connection</w:t>
       </w:r>
     </w:p>
@@ -1519,6 +1553,95 @@
       </w:pPr>
     </w:lvl>
   </w:abstractNum>
+  <w:abstractNum w:abstractNumId="5" w15:restartNumberingAfterBreak="0">
+    <w:nsid w:val="58FE44E7"/>
+    <w:multiLevelType w:val="hybridMultilevel"/>
+    <w:tmpl w:val="DE98FD26"/>
+    <w:lvl w:ilvl="0" w:tplc="0409000F">
+      <w:start w:val="1"/>
+      <w:numFmt w:val="decimal"/>
+      <w:lvlText w:val="%1."/>
+      <w:lvlJc w:val="left"/>
+      <w:pPr>
+        <w:ind w:left="720" w:hanging="360"/>
+      </w:pPr>
+      <w:rPr>
+        <w:rFonts w:hint="default"/>
+      </w:rPr>
+    </w:lvl>
+    <w:lvl w:ilvl="1" w:tplc="08090019" w:tentative="1">
+      <w:start w:val="1"/>
+      <w:numFmt w:val="lowerLetter"/>
+      <w:lvlText w:val="%2."/>
+      <w:lvlJc w:val="left"/>
+      <w:pPr>
+        <w:ind w:left="1440" w:hanging="360"/>
+      </w:pPr>
+    </w:lvl>
+    <w:lvl w:ilvl="2" w:tplc="0809001B" w:tentative="1">
+      <w:start w:val="1"/>
+      <w:numFmt w:val="lowerRoman"/>
+      <w:lvlText w:val="%3."/>
+      <w:lvlJc w:val="right"/>
+      <w:pPr>
+        <w:ind w:left="2160" w:hanging="180"/>
+      </w:pPr>
+    </w:lvl>
+    <w:lvl w:ilvl="3" w:tplc="0809000F" w:tentative="1">
+      <w:start w:val="1"/>
+      <w:numFmt w:val="decimal"/>
+      <w:lvlText w:val="%4."/>
+      <w:lvlJc w:val="left"/>
+      <w:pPr>
+        <w:ind w:left="2880" w:hanging="360"/>
+      </w:pPr>
+    </w:lvl>
+    <w:lvl w:ilvl="4" w:tplc="08090019" w:tentative="1">
+      <w:start w:val="1"/>
+      <w:numFmt w:val="lowerLetter"/>
+      <w:lvlText w:val="%5."/>
+      <w:lvlJc w:val="left"/>
+      <w:pPr>
+        <w:ind w:left="3600" w:hanging="360"/>
+      </w:pPr>
+    </w:lvl>
+    <w:lvl w:ilvl="5" w:tplc="0809001B" w:tentative="1">
+      <w:start w:val="1"/>
+      <w:numFmt w:val="lowerRoman"/>
+      <w:lvlText w:val="%6."/>
+      <w:lvlJc w:val="right"/>
+      <w:pPr>
+        <w:ind w:left="4320" w:hanging="180"/>
+      </w:pPr>
+    </w:lvl>
+    <w:lvl w:ilvl="6" w:tplc="0809000F" w:tentative="1">
+      <w:start w:val="1"/>
+      <w:numFmt w:val="decimal"/>
+      <w:lvlText w:val="%7."/>
+      <w:lvlJc w:val="left"/>
+      <w:pPr>
+        <w:ind w:left="5040" w:hanging="360"/>
+      </w:pPr>
+    </w:lvl>
+    <w:lvl w:ilvl="7" w:tplc="08090019" w:tentative="1">
+      <w:start w:val="1"/>
+      <w:numFmt w:val="lowerLetter"/>
+      <w:lvlText w:val="%8."/>
+      <w:lvlJc w:val="left"/>
+      <w:pPr>
+        <w:ind w:left="5760" w:hanging="360"/>
+      </w:pPr>
+    </w:lvl>
+    <w:lvl w:ilvl="8" w:tplc="0809001B" w:tentative="1">
+      <w:start w:val="1"/>
+      <w:numFmt w:val="lowerRoman"/>
+      <w:lvlText w:val="%9."/>
+      <w:lvlJc w:val="right"/>
+      <w:pPr>
+        <w:ind w:left="6480" w:hanging="180"/>
+      </w:pPr>
+    </w:lvl>
+  </w:abstractNum>
   <w:num w:numId="1" w16cid:durableId="131798785">
     <w:abstractNumId w:val="3"/>
   </w:num>
@@ -1533,6 +1656,9 @@
   </w:num>
   <w:num w:numId="5" w16cid:durableId="1505439383">
     <w:abstractNumId w:val="1"/>
+  </w:num>
+  <w:num w:numId="6" w16cid:durableId="664630142">
+    <w:abstractNumId w:val="5"/>
   </w:num>
 </w:numbering>
 </file>

</xml_diff>